<commit_message>
adding detect and recover simulation
</commit_message>
<xml_diff>
--- a/deadlock-project/Project2Documentation_klosinm.docx
+++ b/deadlock-project/Project2Documentation_klosinm.docx
@@ -762,22 +762,11 @@
     <w:p>
       <w:pPr>
         <w:pStyle w:val="ListParagraph"/>
-        <w:numPr>
-          <w:ilvl w:val="0"/>
-          <w:numId w:val="2"/>
-        </w:numPr>
-      </w:pPr>
-      <w:r>
-        <w:t xml:space="preserve">grab the first </w:t>
-      </w:r>
-      <w:r>
-        <w:t xml:space="preserve">created edge part of the cycle and remove it via </w:t>
-      </w:r>
-      <w:proofErr w:type="spellStart"/>
-      <w:r>
-        <w:t>remove_edge</w:t>
-      </w:r>
-      <w:proofErr w:type="spellEnd"/>
+        <w:ind w:left="1440"/>
+        <w:rPr>
+          <w:color w:val="EF63D1"/>
+        </w:rPr>
+      </w:pPr>
     </w:p>
     <w:p>
       <w:pPr>
@@ -787,6 +776,17 @@
           <w:numId w:val="2"/>
         </w:numPr>
       </w:pPr>
+      <w:r>
+        <w:t xml:space="preserve">grab the first </w:t>
+      </w:r>
+      <w:r>
+        <w:t>created edge part of the cycle and remove it via remove_edge</w:t>
+      </w:r>
+    </w:p>
+    <w:p>
+      <w:pPr>
+        <w:pStyle w:val="ListParagraph"/>
+      </w:pPr>
     </w:p>
     <w:p>
       <w:pPr>
@@ -796,6 +796,44 @@
           <w:numId w:val="2"/>
         </w:numPr>
       </w:pPr>
+      <w:r>
+        <w:t>notify the simulation that we are removing this edge, and update the array that indicates which processes hold what resources (</w:t>
+      </w:r>
+      <w:r>
+        <w:rPr>
+          <w:color w:val="EF63D1"/>
+        </w:rPr>
+        <w:t>processHolder</w:t>
+      </w:r>
+      <w:r>
+        <w:t>), the array that indicates if a resource is held (</w:t>
+      </w:r>
+      <w:r>
+        <w:rPr>
+          <w:color w:val="EF63D1"/>
+        </w:rPr>
+        <w:t>resourceHeld</w:t>
+      </w:r>
+      <w:r>
+        <w:t>) and the array that indicates which PID are waiting for that resource (</w:t>
+      </w:r>
+      <w:r>
+        <w:rPr>
+          <w:color w:val="EF63D1"/>
+        </w:rPr>
+        <w:t>resourceWanted</w:t>
+      </w:r>
+      <w:r>
+        <w:rPr>
+          <w:color w:val="000000" w:themeColor="text1"/>
+        </w:rPr>
+        <w:t>)</w:t>
+      </w:r>
+    </w:p>
+    <w:p>
+      <w:pPr>
+        <w:pStyle w:val="ListParagraph"/>
+      </w:pPr>
     </w:p>
     <w:p>
       <w:pPr>
@@ -805,47 +843,19 @@
           <w:numId w:val="2"/>
         </w:numPr>
       </w:pPr>
-    </w:p>
-    <w:p>
-      <w:pPr>
-        <w:pStyle w:val="ListParagraph"/>
-        <w:numPr>
-          <w:ilvl w:val="0"/>
-          <w:numId w:val="2"/>
-        </w:numPr>
-      </w:pPr>
-    </w:p>
-    <w:p>
-      <w:pPr>
-        <w:pStyle w:val="ListParagraph"/>
-        <w:numPr>
-          <w:ilvl w:val="0"/>
-          <w:numId w:val="2"/>
-        </w:numPr>
-      </w:pPr>
+      <w:r>
+        <w:t>append this killed process to the end of the request line</w:t>
+      </w:r>
+      <w:r>
+        <w:t xml:space="preserve"> to run it last</w:t>
+      </w:r>
+    </w:p>
+    <w:p/>
+    <w:p/>
+    <w:p>
       <w:bookmarkStart w:id="0" w:name="_GoBack"/>
       <w:bookmarkEnd w:id="0"/>
-      <w:r>
-        <w:t xml:space="preserve"> of this list </w:t>
-      </w:r>
-      <w:r>
-        <w:rPr>
-          <w:color w:val="EF63D1"/>
-        </w:rPr>
-        <w:t xml:space="preserve">T[0][0] </w:t>
-      </w:r>
-      <w:r>
-        <w:t xml:space="preserve">and remove it via </w:t>
-      </w:r>
-      <w:r>
-        <w:rPr>
-          <w:color w:val="EF63D1"/>
-        </w:rPr>
-        <w:t>node_remove</w:t>
-      </w:r>
-    </w:p>
-    <w:p/>
-    <w:p/>
+    </w:p>
     <w:sectPr>
       <w:pgSz w:w="12240" w:h="15840"/>
       <w:pgMar w:top="1440" w:right="1080" w:bottom="1440" w:left="1080" w:header="720" w:footer="720" w:gutter="0"/>

</xml_diff>

<commit_message>
Got detect and recover from deadlock complete, not yet animated
</commit_message>
<xml_diff>
--- a/deadlock-project/Project2Documentation_klosinm.docx
+++ b/deadlock-project/Project2Documentation_klosinm.docx
@@ -166,7 +166,14 @@
         <w:rPr>
           <w:rFonts w:cstheme="minorHAnsi"/>
         </w:rPr>
-        <w:t>in directory, type make</w:t>
+        <w:t xml:space="preserve">in directory, type </w:t>
+      </w:r>
+      <w:r>
+        <w:rPr>
+          <w:rFonts w:cstheme="minorHAnsi"/>
+          <w:i/>
+        </w:rPr>
+        <w:t>make</w:t>
       </w:r>
     </w:p>
     <w:p>
@@ -193,7 +200,33 @@
         <w:rPr>
           <w:rFonts w:cstheme="minorHAnsi"/>
         </w:rPr>
-        <w:t>Since all file names for this program are written as “scenario-{number}.txt” , user then provides an integer to fill in for {number} to choose which file they want the simulation to run with</w:t>
+        <w:t>Since all file names for this program are written as “scenario-{</w:t>
+      </w:r>
+      <w:r>
+        <w:rPr>
+          <w:rFonts w:cstheme="minorHAnsi"/>
+          <w:i/>
+        </w:rPr>
+        <w:t>number</w:t>
+      </w:r>
+      <w:r>
+        <w:rPr>
+          <w:rFonts w:cstheme="minorHAnsi"/>
+        </w:rPr>
+        <w:t>}.txt” , user then provides an integer to fill in for {</w:t>
+      </w:r>
+      <w:r>
+        <w:rPr>
+          <w:rFonts w:cstheme="minorHAnsi"/>
+          <w:i/>
+        </w:rPr>
+        <w:t>number</w:t>
+      </w:r>
+      <w:r>
+        <w:rPr>
+          <w:rFonts w:cstheme="minorHAnsi"/>
+        </w:rPr>
+        <w:t>} to choose which file they want the simulation to run with</w:t>
       </w:r>
     </w:p>
     <w:p>
@@ -228,6 +261,12 @@
           <w:rFonts w:cstheme="minorHAnsi"/>
         </w:rPr>
       </w:pPr>
+      <w:r>
+        <w:rPr>
+          <w:rFonts w:cstheme="minorHAnsi"/>
+        </w:rPr>
+        <w:t xml:space="preserve">                </w:t>
+      </w:r>
       <w:r>
         <w:rPr>
           <w:rFonts w:cstheme="minorHAnsi"/>
@@ -418,8 +457,8 @@
           <w:noProof/>
         </w:rPr>
         <w:drawing>
-          <wp:inline distT="0" distB="0" distL="0" distR="0" wp14:anchorId="661730F5" wp14:editId="5899494D">
-            <wp:extent cx="4831461" cy="3354824"/>
+          <wp:inline distT="0" distB="0" distL="0" distR="0" wp14:anchorId="661730F5" wp14:editId="4B6AD62E">
+            <wp:extent cx="4879521" cy="3445727"/>
             <wp:effectExtent l="0" t="0" r="0" b="0"/>
             <wp:docPr id="4" name="Picture 4"/>
             <wp:cNvGraphicFramePr>
@@ -440,13 +479,13 @@
                         </a:ext>
                       </a:extLst>
                     </a:blip>
-                    <a:srcRect l="3521" b="9491"/>
+                    <a:srcRect l="3521" r="1610" b="9491"/>
                     <a:stretch/>
                   </pic:blipFill>
                   <pic:spPr bwMode="auto">
                     <a:xfrm>
                       <a:off x="0" y="0"/>
-                      <a:ext cx="4866691" cy="3379287"/>
+                      <a:ext cx="4917353" cy="3472443"/>
                     </a:xfrm>
                     <a:prstGeom prst="rect">
                       <a:avLst/>
@@ -479,7 +518,28 @@
           <w:rFonts w:cstheme="minorHAnsi"/>
           <w:sz w:val="21"/>
         </w:rPr>
-        <w:t>run with scenario-2.txt</w:t>
+        <w:t>ran</w:t>
+      </w:r>
+      <w:r>
+        <w:rPr>
+          <w:rFonts w:cstheme="minorHAnsi"/>
+          <w:sz w:val="21"/>
+        </w:rPr>
+        <w:t xml:space="preserve"> with</w:t>
+      </w:r>
+      <w:r>
+        <w:rPr>
+          <w:rFonts w:cstheme="minorHAnsi"/>
+          <w:sz w:val="21"/>
+        </w:rPr>
+        <w:t xml:space="preserve"> edited</w:t>
+      </w:r>
+      <w:r>
+        <w:rPr>
+          <w:rFonts w:cstheme="minorHAnsi"/>
+          <w:sz w:val="21"/>
+        </w:rPr>
+        <w:t xml:space="preserve"> scenario-2.txt</w:t>
       </w:r>
     </w:p>
     <w:p/>
@@ -553,13 +613,20 @@
           <w:rFonts w:cstheme="minorHAnsi"/>
           <w:sz w:val="21"/>
         </w:rPr>
-        <w:t>run with scenario-</w:t>
+        <w:t>ran</w:t>
       </w:r>
       <w:r>
         <w:rPr>
           <w:rFonts w:cstheme="minorHAnsi"/>
           <w:sz w:val="21"/>
         </w:rPr>
+        <w:t xml:space="preserve"> with scenario-</w:t>
+      </w:r>
+      <w:r>
+        <w:rPr>
+          <w:rFonts w:cstheme="minorHAnsi"/>
+          <w:sz w:val="21"/>
+        </w:rPr>
         <w:t>3</w:t>
       </w:r>
       <w:r>
@@ -572,11 +639,6 @@
     </w:p>
     <w:p>
       <w:pPr>
-        <w:jc w:val="center"/>
-      </w:pPr>
-    </w:p>
-    <w:p>
-      <w:pPr>
         <w:rPr>
           <w:rFonts w:cstheme="minorHAnsi"/>
           <w:b/>
@@ -587,6 +649,7 @@
           <w:rFonts w:cstheme="minorHAnsi"/>
           <w:b/>
         </w:rPr>
+        <w:lastRenderedPageBreak/>
         <w:t>Extra Credit:</w:t>
       </w:r>
     </w:p>
@@ -631,12 +694,14 @@
         <w:spacing w:before="0" w:beforeAutospacing="0" w:after="30" w:afterAutospacing="0"/>
         <w:rPr>
           <w:rFonts w:asciiTheme="minorHAnsi" w:hAnsiTheme="minorHAnsi" w:cstheme="minorHAnsi"/>
+          <w:i/>
           <w:color w:val="333333"/>
         </w:rPr>
       </w:pPr>
       <w:r>
         <w:rPr>
           <w:rFonts w:asciiTheme="minorHAnsi" w:hAnsiTheme="minorHAnsi" w:cstheme="minorHAnsi"/>
+          <w:i/>
           <w:color w:val="333333"/>
         </w:rPr>
         <w:t>If there is deadlock detected, you kill the processes involved in the deadlock one by one. After each deletion of one process, you check for deadlock again until there is no more deadlock and let the program continue as normal.</w:t>
@@ -655,9 +720,25 @@
           <w:rFonts w:cstheme="minorHAnsi"/>
         </w:rPr>
       </w:pPr>
-      <w:r>
-        <w:rPr>
-          <w:rFonts w:cstheme="minorHAnsi"/>
+    </w:p>
+    <w:p>
+      <w:pPr>
+        <w:rPr>
+          <w:rFonts w:cstheme="minorHAnsi"/>
+        </w:rPr>
+      </w:pPr>
+    </w:p>
+    <w:p>
+      <w:pPr>
+        <w:rPr>
+          <w:rFonts w:cstheme="minorHAnsi"/>
+          <w:b/>
+        </w:rPr>
+      </w:pPr>
+      <w:r>
+        <w:rPr>
+          <w:rFonts w:cstheme="minorHAnsi"/>
+          <w:b/>
         </w:rPr>
         <w:t>Strategy:</w:t>
       </w:r>
@@ -665,6 +746,7 @@
         <w:rPr>
           <w:rStyle w:val="ListParagraph"/>
           <w:rFonts w:cstheme="minorHAnsi"/>
+          <w:b/>
           <w:color w:val="333333"/>
         </w:rPr>
         <w:t xml:space="preserve"> </w:t>
@@ -673,6 +755,7 @@
         <w:rPr>
           <w:rStyle w:val="apple-converted-space"/>
           <w:rFonts w:cstheme="minorHAnsi"/>
+          <w:b/>
           <w:color w:val="333333"/>
         </w:rPr>
         <w:t> </w:t>
@@ -780,7 +863,13 @@
         <w:t xml:space="preserve">grab the first </w:t>
       </w:r>
       <w:r>
-        <w:t>created edge part of the cycle and remove it via remove_edge</w:t>
+        <w:t xml:space="preserve">created edge part of the cycle and remove it via </w:t>
+      </w:r>
+      <w:r>
+        <w:rPr>
+          <w:color w:val="EF63D1"/>
+        </w:rPr>
+        <w:t>remove_edge</w:t>
       </w:r>
     </w:p>
     <w:p>
@@ -850,11 +939,1003 @@
         <w:t xml:space="preserve"> to run it last</w:t>
       </w:r>
     </w:p>
-    <w:p/>
-    <w:p/>
-    <w:p>
+    <w:p>
+      <w:pPr>
+        <w:pStyle w:val="ListParagraph"/>
+        <w:numPr>
+          <w:ilvl w:val="1"/>
+          <w:numId w:val="2"/>
+        </w:numPr>
+      </w:pPr>
+      <w:r>
+        <w:t>try to allow this process to only run if the resource it wants is free</w:t>
+      </w:r>
+    </w:p>
+    <w:p/>
+    <w:p/>
+    <w:p/>
+    <w:p/>
+    <w:p>
+      <w:pPr>
+        <w:rPr>
+          <w:b/>
+        </w:rPr>
+      </w:pPr>
+      <w:r>
+        <w:rPr>
+          <w:b/>
+        </w:rPr>
+        <w:t>Outcome:</w:t>
+      </w:r>
+    </w:p>
+    <w:p/>
+    <w:p>
+      <w:r>
+        <w:t>I did not visualize the detect and recover simulation via matplotlib, I instead just displayed in terminal.</w:t>
+      </w:r>
+    </w:p>
+    <w:p/>
+    <w:p>
+      <w:r>
+        <w:t xml:space="preserve">I also was unable to do the very last sub-bullet of my plan, which would be to allow the </w:t>
+      </w:r>
+      <w:r>
+        <w:t>program</w:t>
+      </w:r>
+      <w:r>
+        <w:t xml:space="preserve"> to only run if the </w:t>
+      </w:r>
+      <w:r>
+        <w:t>appended step if the recourses the process wanted were free.</w:t>
+      </w:r>
+    </w:p>
+    <w:p/>
+    <w:p/>
+    <w:p/>
+    <w:p/>
+    <w:p/>
+    <w:p/>
+    <w:p/>
+    <w:p/>
+    <w:p>
+      <w:r>
+        <w:lastRenderedPageBreak/>
+        <w:t xml:space="preserve">With </w:t>
+      </w:r>
+      <w:r>
+        <w:t>scenario-2.txt</w:t>
+      </w:r>
+      <w:r>
+        <w:t>:</w:t>
+      </w:r>
+    </w:p>
+    <w:p>
+      <w:r>
+        <w:t xml:space="preserve">Based on what I </w:t>
+      </w:r>
+      <w:r>
+        <w:t>coded</w:t>
+      </w:r>
+      <w:r>
+        <w:t>, this is the outcome in a drawing:</w:t>
+      </w:r>
+    </w:p>
+    <w:p>
+      <w:r>
+        <w:drawing>
+          <wp:inline distT="0" distB="0" distL="0" distR="0" wp14:anchorId="7E82DA0F" wp14:editId="6816A144">
+            <wp:extent cx="3528280" cy="3046041"/>
+            <wp:effectExtent l="0" t="0" r="2540" b="2540"/>
+            <wp:docPr id="10" name="Picture 10"/>
+            <wp:cNvGraphicFramePr>
+              <a:graphicFrameLocks xmlns:a="http://schemas.openxmlformats.org/drawingml/2006/main" noChangeAspect="1"/>
+            </wp:cNvGraphicFramePr>
+            <a:graphic xmlns:a="http://schemas.openxmlformats.org/drawingml/2006/main">
+              <a:graphicData uri="http://schemas.openxmlformats.org/drawingml/2006/picture">
+                <pic:pic xmlns:pic="http://schemas.openxmlformats.org/drawingml/2006/picture">
+                  <pic:nvPicPr>
+                    <pic:cNvPr id="1" name=""/>
+                    <pic:cNvPicPr/>
+                  </pic:nvPicPr>
+                  <pic:blipFill rotWithShape="1">
+                    <a:blip r:embed="rId9"/>
+                    <a:srcRect t="12715" b="27140"/>
+                    <a:stretch/>
+                  </pic:blipFill>
+                  <pic:spPr bwMode="auto">
+                    <a:xfrm>
+                      <a:off x="0" y="0"/>
+                      <a:ext cx="3536927" cy="3053506"/>
+                    </a:xfrm>
+                    <a:prstGeom prst="rect">
+                      <a:avLst/>
+                    </a:prstGeom>
+                    <a:ln>
+                      <a:noFill/>
+                    </a:ln>
+                    <a:extLst>
+                      <a:ext uri="{53640926-AAD7-44D8-BBD7-CCE9431645EC}">
+                        <a14:shadowObscured xmlns:a14="http://schemas.microsoft.com/office/drawing/2010/main"/>
+                      </a:ext>
+                    </a:extLst>
+                  </pic:spPr>
+                </pic:pic>
+              </a:graphicData>
+            </a:graphic>
+          </wp:inline>
+        </w:drawing>
+      </w:r>
+    </w:p>
+    <w:p/>
+    <w:p>
+      <w:r>
+        <w:t>But it should be this</w:t>
+      </w:r>
+      <w:r>
+        <w:t>,</w:t>
+      </w:r>
+    </w:p>
+    <w:p/>
+    <w:p>
+      <w:r>
+        <w:drawing>
+          <wp:inline distT="0" distB="0" distL="0" distR="0" wp14:anchorId="29AFFDF0" wp14:editId="650A11AA">
+            <wp:extent cx="3553159" cy="3258354"/>
+            <wp:effectExtent l="0" t="0" r="3175" b="5715"/>
+            <wp:docPr id="11" name="Picture 11"/>
+            <wp:cNvGraphicFramePr>
+              <a:graphicFrameLocks xmlns:a="http://schemas.openxmlformats.org/drawingml/2006/main" noChangeAspect="1"/>
+            </wp:cNvGraphicFramePr>
+            <a:graphic xmlns:a="http://schemas.openxmlformats.org/drawingml/2006/main">
+              <a:graphicData uri="http://schemas.openxmlformats.org/drawingml/2006/picture">
+                <pic:pic xmlns:pic="http://schemas.openxmlformats.org/drawingml/2006/picture">
+                  <pic:nvPicPr>
+                    <pic:cNvPr id="1" name=""/>
+                    <pic:cNvPicPr/>
+                  </pic:nvPicPr>
+                  <pic:blipFill rotWithShape="1">
+                    <a:blip r:embed="rId10"/>
+                    <a:srcRect t="9804" b="26310"/>
+                    <a:stretch/>
+                  </pic:blipFill>
+                  <pic:spPr bwMode="auto">
+                    <a:xfrm>
+                      <a:off x="0" y="0"/>
+                      <a:ext cx="3558795" cy="3263522"/>
+                    </a:xfrm>
+                    <a:prstGeom prst="rect">
+                      <a:avLst/>
+                    </a:prstGeom>
+                    <a:ln>
+                      <a:noFill/>
+                    </a:ln>
+                    <a:extLst>
+                      <a:ext uri="{53640926-AAD7-44D8-BBD7-CCE9431645EC}">
+                        <a14:shadowObscured xmlns:a14="http://schemas.microsoft.com/office/drawing/2010/main"/>
+                      </a:ext>
+                    </a:extLst>
+                  </pic:spPr>
+                </pic:pic>
+              </a:graphicData>
+            </a:graphic>
+          </wp:inline>
+        </w:drawing>
+      </w:r>
+    </w:p>
+    <w:p>
+      <w:r>
+        <w:t>because</w:t>
+      </w:r>
+      <w:r>
+        <w:t xml:space="preserve"> the </w:t>
+      </w:r>
+      <w:r>
+        <w:t>appended</w:t>
+      </w:r>
       <w:bookmarkStart w:id="0" w:name="_GoBack"/>
       <w:bookmarkEnd w:id="0"/>
+      <w:r>
+        <w:t xml:space="preserve"> step </w:t>
+      </w:r>
+      <w:r>
+        <w:t xml:space="preserve">should </w:t>
+      </w:r>
+      <w:r>
+        <w:t xml:space="preserve">only be </w:t>
+      </w:r>
+      <w:r>
+        <w:t>“</w:t>
+      </w:r>
+      <w:r>
+        <w:t>reset</w:t>
+      </w:r>
+      <w:r>
+        <w:t xml:space="preserve">” after the resources (R0) it (P0) needs </w:t>
+      </w:r>
+      <w:r>
+        <w:t>are</w:t>
+      </w:r>
+      <w:r>
+        <w:t xml:space="preserve"> available. </w:t>
+      </w:r>
+    </w:p>
+    <w:p>
+      <w:r>
+        <w:t xml:space="preserve">Since P1 still owns R0, </w:t>
+      </w:r>
+      <w:r>
+        <w:t>P0 should only request R0 after R0 is freed from P1.</w:t>
+      </w:r>
+    </w:p>
+    <w:p/>
+    <w:p/>
+    <w:p/>
+    <w:p/>
+    <w:p>
+      <w:r>
+        <w:t>Terminal</w:t>
+      </w:r>
+      <w:r>
+        <w:t xml:space="preserve"> output</w:t>
+      </w:r>
+      <w:r>
+        <w:t xml:space="preserve"> of Deadlock Detection and Recovery</w:t>
+      </w:r>
+      <w:r>
+        <w:t>:</w:t>
+      </w:r>
+    </w:p>
+    <w:p/>
+    <w:p>
+      <w:r>
+        <w:rPr>
+          <w:noProof/>
+        </w:rPr>
+        <mc:AlternateContent>
+          <mc:Choice Requires="wps">
+            <w:drawing>
+              <wp:anchor distT="0" distB="0" distL="114300" distR="114300" simplePos="0" relativeHeight="251662336" behindDoc="0" locked="0" layoutInCell="1" allowOverlap="1" wp14:anchorId="3C2B01F5" wp14:editId="715389E1">
+                <wp:simplePos x="0" y="0"/>
+                <wp:positionH relativeFrom="column">
+                  <wp:posOffset>1076092</wp:posOffset>
+                </wp:positionH>
+                <wp:positionV relativeFrom="paragraph">
+                  <wp:posOffset>2136914</wp:posOffset>
+                </wp:positionV>
+                <wp:extent cx="379141" cy="144966"/>
+                <wp:effectExtent l="25400" t="38100" r="14605" b="20320"/>
+                <wp:wrapNone/>
+                <wp:docPr id="20" name="Straight Arrow Connector 20"/>
+                <wp:cNvGraphicFramePr/>
+                <a:graphic xmlns:a="http://schemas.openxmlformats.org/drawingml/2006/main">
+                  <a:graphicData uri="http://schemas.microsoft.com/office/word/2010/wordprocessingShape">
+                    <wps:wsp>
+                      <wps:cNvCnPr/>
+                      <wps:spPr>
+                        <a:xfrm flipH="1" flipV="1">
+                          <a:off x="0" y="0"/>
+                          <a:ext cx="379141" cy="144966"/>
+                        </a:xfrm>
+                        <a:prstGeom prst="straightConnector1">
+                          <a:avLst/>
+                        </a:prstGeom>
+                        <a:ln>
+                          <a:tailEnd type="triangle"/>
+                        </a:ln>
+                      </wps:spPr>
+                      <wps:style>
+                        <a:lnRef idx="1">
+                          <a:schemeClr val="dk1"/>
+                        </a:lnRef>
+                        <a:fillRef idx="0">
+                          <a:schemeClr val="dk1"/>
+                        </a:fillRef>
+                        <a:effectRef idx="0">
+                          <a:schemeClr val="dk1"/>
+                        </a:effectRef>
+                        <a:fontRef idx="minor">
+                          <a:schemeClr val="tx1"/>
+                        </a:fontRef>
+                      </wps:style>
+                      <wps:bodyPr/>
+                    </wps:wsp>
+                  </a:graphicData>
+                </a:graphic>
+                <wp14:sizeRelH relativeFrom="margin">
+                  <wp14:pctWidth>0</wp14:pctWidth>
+                </wp14:sizeRelH>
+                <wp14:sizeRelV relativeFrom="margin">
+                  <wp14:pctHeight>0</wp14:pctHeight>
+                </wp14:sizeRelV>
+              </wp:anchor>
+            </w:drawing>
+          </mc:Choice>
+          <mc:Fallback>
+            <w:pict>
+              <v:shapetype w14:anchorId="74F40402" id="_x0000_t32" coordsize="21600,21600" o:spt="32" o:oned="t" path="m,l21600,21600e" filled="f">
+                <v:path arrowok="t" fillok="f" o:connecttype="none"/>
+                <o:lock v:ext="edit" shapetype="t"/>
+              </v:shapetype>
+              <v:shape id="Straight Arrow Connector 20" o:spid="_x0000_s1026" type="#_x0000_t32" style="position:absolute;margin-left:84.75pt;margin-top:168.25pt;width:29.85pt;height:11.4pt;flip:x y;z-index:251662336;visibility:visible;mso-wrap-style:square;mso-width-percent:0;mso-height-percent:0;mso-wrap-distance-left:9pt;mso-wrap-distance-top:0;mso-wrap-distance-right:9pt;mso-wrap-distance-bottom:0;mso-position-horizontal:absolute;mso-position-horizontal-relative:text;mso-position-vertical:absolute;mso-position-vertical-relative:text;mso-width-percent:0;mso-height-percent:0;mso-width-relative:margin;mso-height-relative:margin" o:gfxdata="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" strokecolor="black [3200]" strokeweight=".5pt">
+                <v:stroke endarrow="block" joinstyle="miter"/>
+              </v:shape>
+            </w:pict>
+          </mc:Fallback>
+        </mc:AlternateContent>
+      </w:r>
+      <w:r>
+        <w:rPr>
+          <w:noProof/>
+        </w:rPr>
+        <mc:AlternateContent>
+          <mc:Choice Requires="wps">
+            <w:drawing>
+              <wp:anchor distT="0" distB="0" distL="114300" distR="114300" simplePos="0" relativeHeight="251664384" behindDoc="0" locked="0" layoutInCell="1" allowOverlap="1" wp14:anchorId="02F50B8B" wp14:editId="4865A1E3">
+                <wp:simplePos x="0" y="0"/>
+                <wp:positionH relativeFrom="column">
+                  <wp:posOffset>998034</wp:posOffset>
+                </wp:positionH>
+                <wp:positionV relativeFrom="paragraph">
+                  <wp:posOffset>1467840</wp:posOffset>
+                </wp:positionV>
+                <wp:extent cx="456766" cy="133397"/>
+                <wp:effectExtent l="0" t="38100" r="13335" b="19050"/>
+                <wp:wrapNone/>
+                <wp:docPr id="21" name="Straight Arrow Connector 21"/>
+                <wp:cNvGraphicFramePr/>
+                <a:graphic xmlns:a="http://schemas.openxmlformats.org/drawingml/2006/main">
+                  <a:graphicData uri="http://schemas.microsoft.com/office/word/2010/wordprocessingShape">
+                    <wps:wsp>
+                      <wps:cNvCnPr/>
+                      <wps:spPr>
+                        <a:xfrm flipH="1" flipV="1">
+                          <a:off x="0" y="0"/>
+                          <a:ext cx="456766" cy="133397"/>
+                        </a:xfrm>
+                        <a:prstGeom prst="straightConnector1">
+                          <a:avLst/>
+                        </a:prstGeom>
+                        <a:ln>
+                          <a:tailEnd type="triangle"/>
+                        </a:ln>
+                      </wps:spPr>
+                      <wps:style>
+                        <a:lnRef idx="1">
+                          <a:schemeClr val="dk1"/>
+                        </a:lnRef>
+                        <a:fillRef idx="0">
+                          <a:schemeClr val="dk1"/>
+                        </a:fillRef>
+                        <a:effectRef idx="0">
+                          <a:schemeClr val="dk1"/>
+                        </a:effectRef>
+                        <a:fontRef idx="minor">
+                          <a:schemeClr val="tx1"/>
+                        </a:fontRef>
+                      </wps:style>
+                      <wps:bodyPr/>
+                    </wps:wsp>
+                  </a:graphicData>
+                </a:graphic>
+                <wp14:sizeRelH relativeFrom="margin">
+                  <wp14:pctWidth>0</wp14:pctWidth>
+                </wp14:sizeRelH>
+                <wp14:sizeRelV relativeFrom="margin">
+                  <wp14:pctHeight>0</wp14:pctHeight>
+                </wp14:sizeRelV>
+              </wp:anchor>
+            </w:drawing>
+          </mc:Choice>
+          <mc:Fallback>
+            <w:pict>
+              <v:shape w14:anchorId="22F46023" id="Straight Arrow Connector 21" o:spid="_x0000_s1026" type="#_x0000_t32" style="position:absolute;margin-left:78.6pt;margin-top:115.6pt;width:35.95pt;height:10.5pt;flip:x y;z-index:251664384;visibility:visible;mso-wrap-style:square;mso-width-percent:0;mso-height-percent:0;mso-wrap-distance-left:9pt;mso-wrap-distance-top:0;mso-wrap-distance-right:9pt;mso-wrap-distance-bottom:0;mso-position-horizontal:absolute;mso-position-horizontal-relative:text;mso-position-vertical:absolute;mso-position-vertical-relative:text;mso-width-percent:0;mso-height-percent:0;mso-width-relative:margin;mso-height-relative:margin" o:gfxdata="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" strokecolor="black [3200]" strokeweight=".5pt">
+                <v:stroke endarrow="block" joinstyle="miter"/>
+              </v:shape>
+            </w:pict>
+          </mc:Fallback>
+        </mc:AlternateContent>
+      </w:r>
+      <w:r>
+        <w:rPr>
+          <w:noProof/>
+        </w:rPr>
+        <mc:AlternateContent>
+          <mc:Choice Requires="wps">
+            <w:drawing>
+              <wp:anchor distT="0" distB="0" distL="114300" distR="114300" simplePos="0" relativeHeight="251661312" behindDoc="0" locked="0" layoutInCell="1" allowOverlap="1" wp14:anchorId="629EA1B6" wp14:editId="7B0D5242">
+                <wp:simplePos x="0" y="0"/>
+                <wp:positionH relativeFrom="column">
+                  <wp:posOffset>1461646</wp:posOffset>
+                </wp:positionH>
+                <wp:positionV relativeFrom="paragraph">
+                  <wp:posOffset>2032030</wp:posOffset>
+                </wp:positionV>
+                <wp:extent cx="5006898" cy="613317"/>
+                <wp:effectExtent l="0" t="0" r="10160" b="9525"/>
+                <wp:wrapNone/>
+                <wp:docPr id="19" name="Text Box 19"/>
+                <wp:cNvGraphicFramePr/>
+                <a:graphic xmlns:a="http://schemas.openxmlformats.org/drawingml/2006/main">
+                  <a:graphicData uri="http://schemas.microsoft.com/office/word/2010/wordprocessingShape">
+                    <wps:wsp>
+                      <wps:cNvSpPr txBox="1"/>
+                      <wps:spPr>
+                        <a:xfrm>
+                          <a:off x="0" y="0"/>
+                          <a:ext cx="5006898" cy="613317"/>
+                        </a:xfrm>
+                        <a:prstGeom prst="rect">
+                          <a:avLst/>
+                        </a:prstGeom>
+                        <a:solidFill>
+                          <a:schemeClr val="lt1"/>
+                        </a:solidFill>
+                        <a:ln w="6350">
+                          <a:solidFill>
+                            <a:prstClr val="black"/>
+                          </a:solidFill>
+                        </a:ln>
+                      </wps:spPr>
+                      <wps:txbx>
+                        <w:txbxContent>
+                          <w:p>
+                            <w:r>
+                              <w:t xml:space="preserve">List the </w:t>
+                            </w:r>
+                            <w:r>
+                              <w:t>R</w:t>
+                            </w:r>
+                            <w:r>
+                              <w:t>esources, T/F if they are held</w:t>
+                            </w:r>
+                            <w:r>
+                              <w:t xml:space="preserve">  by a Process</w:t>
+                            </w:r>
+                            <w:r>
+                              <w:t xml:space="preserve">, and </w:t>
+                            </w:r>
+                            <w:r>
+                              <w:t>an</w:t>
+                            </w:r>
+                            <w:r>
+                              <w:t xml:space="preserve"> array below list</w:t>
+                            </w:r>
+                            <w:r>
+                              <w:t>ing</w:t>
+                            </w:r>
+                            <w:r>
+                              <w:t xml:space="preserve"> the PID(s) that are requesting it (P -&gt; R)</w:t>
+                            </w:r>
+                          </w:p>
+                        </w:txbxContent>
+                      </wps:txbx>
+                      <wps:bodyPr rot="0" spcFirstLastPara="0" vertOverflow="overflow" horzOverflow="overflow" vert="horz" wrap="square" lIns="91440" tIns="45720" rIns="91440" bIns="45720" numCol="1" spcCol="0" rtlCol="0" fromWordArt="0" anchor="t" anchorCtr="0" forceAA="0" compatLnSpc="1">
+                        <a:prstTxWarp prst="textNoShape">
+                          <a:avLst/>
+                        </a:prstTxWarp>
+                        <a:noAutofit/>
+                      </wps:bodyPr>
+                    </wps:wsp>
+                  </a:graphicData>
+                </a:graphic>
+                <wp14:sizeRelH relativeFrom="margin">
+                  <wp14:pctWidth>0</wp14:pctWidth>
+                </wp14:sizeRelH>
+                <wp14:sizeRelV relativeFrom="margin">
+                  <wp14:pctHeight>0</wp14:pctHeight>
+                </wp14:sizeRelV>
+              </wp:anchor>
+            </w:drawing>
+          </mc:Choice>
+          <mc:Fallback>
+            <w:pict>
+              <v:shapetype w14:anchorId="629EA1B6" id="_x0000_t202" coordsize="21600,21600" o:spt="202" path="m,l,21600r21600,l21600,xe">
+                <v:stroke joinstyle="miter"/>
+                <v:path gradientshapeok="t" o:connecttype="rect"/>
+              </v:shapetype>
+              <v:shape id="Text Box 19" o:spid="_x0000_s1026" type="#_x0000_t202" style="position:absolute;margin-left:115.1pt;margin-top:160pt;width:394.25pt;height:48.3pt;z-index:251661312;visibility:visible;mso-wrap-style:square;mso-width-percent:0;mso-height-percent:0;mso-wrap-distance-left:9pt;mso-wrap-distance-top:0;mso-wrap-distance-right:9pt;mso-wrap-distance-bottom:0;mso-position-horizontal:absolute;mso-position-horizontal-relative:text;mso-position-vertical:absolute;mso-position-vertical-relative:text;mso-width-percent:0;mso-height-percent:0;mso-width-relative:margin;mso-height-relative:margin;v-text-anchor:top" o:gfxdata="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" fillcolor="white [3201]" strokeweight=".5pt">
+                <v:textbox>
+                  <w:txbxContent>
+                    <w:p>
+                      <w:r>
+                        <w:t xml:space="preserve">List the </w:t>
+                      </w:r>
+                      <w:r>
+                        <w:t>R</w:t>
+                      </w:r>
+                      <w:r>
+                        <w:t>esources, T/F if they are held</w:t>
+                      </w:r>
+                      <w:r>
+                        <w:t xml:space="preserve">  by a Process</w:t>
+                      </w:r>
+                      <w:r>
+                        <w:t xml:space="preserve">, and </w:t>
+                      </w:r>
+                      <w:r>
+                        <w:t>an</w:t>
+                      </w:r>
+                      <w:r>
+                        <w:t xml:space="preserve"> array below list</w:t>
+                      </w:r>
+                      <w:r>
+                        <w:t>ing</w:t>
+                      </w:r>
+                      <w:r>
+                        <w:t xml:space="preserve"> the PID(s) that are requesting it (P -&gt; R)</w:t>
+                      </w:r>
+                    </w:p>
+                  </w:txbxContent>
+                </v:textbox>
+              </v:shape>
+            </w:pict>
+          </mc:Fallback>
+        </mc:AlternateContent>
+      </w:r>
+      <w:r>
+        <w:rPr>
+          <w:noProof/>
+        </w:rPr>
+        <mc:AlternateContent>
+          <mc:Choice Requires="wps">
+            <w:drawing>
+              <wp:anchor distT="0" distB="0" distL="114300" distR="114300" simplePos="0" relativeHeight="251659264" behindDoc="0" locked="0" layoutInCell="1" allowOverlap="1" wp14:anchorId="43BB61E6" wp14:editId="15B134FD">
+                <wp:simplePos x="0" y="0"/>
+                <wp:positionH relativeFrom="column">
+                  <wp:posOffset>1455064</wp:posOffset>
+                </wp:positionH>
+                <wp:positionV relativeFrom="paragraph">
+                  <wp:posOffset>1088637</wp:posOffset>
+                </wp:positionV>
+                <wp:extent cx="5006898" cy="613317"/>
+                <wp:effectExtent l="0" t="0" r="10160" b="9525"/>
+                <wp:wrapNone/>
+                <wp:docPr id="18" name="Text Box 18"/>
+                <wp:cNvGraphicFramePr/>
+                <a:graphic xmlns:a="http://schemas.openxmlformats.org/drawingml/2006/main">
+                  <a:graphicData uri="http://schemas.microsoft.com/office/word/2010/wordprocessingShape">
+                    <wps:wsp>
+                      <wps:cNvSpPr txBox="1"/>
+                      <wps:spPr>
+                        <a:xfrm>
+                          <a:off x="0" y="0"/>
+                          <a:ext cx="5006898" cy="613317"/>
+                        </a:xfrm>
+                        <a:prstGeom prst="rect">
+                          <a:avLst/>
+                        </a:prstGeom>
+                        <a:solidFill>
+                          <a:schemeClr val="lt1"/>
+                        </a:solidFill>
+                        <a:ln w="6350">
+                          <a:solidFill>
+                            <a:prstClr val="black"/>
+                          </a:solidFill>
+                        </a:ln>
+                      </wps:spPr>
+                      <wps:txbx>
+                        <w:txbxContent>
+                          <w:p>
+                            <w:r>
+                              <w:t xml:space="preserve">List the </w:t>
+                            </w:r>
+                            <w:r>
+                              <w:t>Processes</w:t>
+                            </w:r>
+                            <w:r>
+                              <w:t xml:space="preserve"> in the program, followed by the Resources they own </w:t>
+                            </w:r>
+                          </w:p>
+                          <w:p>
+                            <w:r>
+                              <w:t>(R -&gt; P)</w:t>
+                            </w:r>
+                          </w:p>
+                        </w:txbxContent>
+                      </wps:txbx>
+                      <wps:bodyPr rot="0" spcFirstLastPara="0" vertOverflow="overflow" horzOverflow="overflow" vert="horz" wrap="square" lIns="91440" tIns="45720" rIns="91440" bIns="45720" numCol="1" spcCol="0" rtlCol="0" fromWordArt="0" anchor="t" anchorCtr="0" forceAA="0" compatLnSpc="1">
+                        <a:prstTxWarp prst="textNoShape">
+                          <a:avLst/>
+                        </a:prstTxWarp>
+                        <a:noAutofit/>
+                      </wps:bodyPr>
+                    </wps:wsp>
+                  </a:graphicData>
+                </a:graphic>
+                <wp14:sizeRelH relativeFrom="margin">
+                  <wp14:pctWidth>0</wp14:pctWidth>
+                </wp14:sizeRelH>
+                <wp14:sizeRelV relativeFrom="margin">
+                  <wp14:pctHeight>0</wp14:pctHeight>
+                </wp14:sizeRelV>
+              </wp:anchor>
+            </w:drawing>
+          </mc:Choice>
+          <mc:Fallback>
+            <w:pict>
+              <v:shape w14:anchorId="43BB61E6" id="Text Box 18" o:spid="_x0000_s1027" type="#_x0000_t202" style="position:absolute;margin-left:114.55pt;margin-top:85.7pt;width:394.25pt;height:48.3pt;z-index:251659264;visibility:visible;mso-wrap-style:square;mso-width-percent:0;mso-height-percent:0;mso-wrap-distance-left:9pt;mso-wrap-distance-top:0;mso-wrap-distance-right:9pt;mso-wrap-distance-bottom:0;mso-position-horizontal:absolute;mso-position-horizontal-relative:text;mso-position-vertical:absolute;mso-position-vertical-relative:text;mso-width-percent:0;mso-height-percent:0;mso-width-relative:margin;mso-height-relative:margin;v-text-anchor:top" o:gfxdata="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" fillcolor="white [3201]" strokeweight=".5pt">
+                <v:textbox>
+                  <w:txbxContent>
+                    <w:p>
+                      <w:r>
+                        <w:t xml:space="preserve">List the </w:t>
+                      </w:r>
+                      <w:r>
+                        <w:t>Processes</w:t>
+                      </w:r>
+                      <w:r>
+                        <w:t xml:space="preserve"> in the program, followed by the Resources they own </w:t>
+                      </w:r>
+                    </w:p>
+                    <w:p>
+                      <w:r>
+                        <w:t>(R -&gt; P)</w:t>
+                      </w:r>
+                    </w:p>
+                  </w:txbxContent>
+                </v:textbox>
+              </v:shape>
+            </w:pict>
+          </mc:Fallback>
+        </mc:AlternateContent>
+      </w:r>
+      <w:r>
+        <w:rPr>
+          <w:noProof/>
+        </w:rPr>
+        <w:drawing>
+          <wp:inline distT="0" distB="0" distL="0" distR="0" wp14:anchorId="1DFB85F0" wp14:editId="41DEA8C9">
+            <wp:extent cx="4215008" cy="7075055"/>
+            <wp:effectExtent l="0" t="0" r="1905" b="0"/>
+            <wp:docPr id="6" name="Picture 6"/>
+            <wp:cNvGraphicFramePr>
+              <a:graphicFrameLocks xmlns:a="http://schemas.openxmlformats.org/drawingml/2006/main" noChangeAspect="1"/>
+            </wp:cNvGraphicFramePr>
+            <a:graphic xmlns:a="http://schemas.openxmlformats.org/drawingml/2006/main">
+              <a:graphicData uri="http://schemas.openxmlformats.org/drawingml/2006/picture">
+                <pic:pic xmlns:pic="http://schemas.openxmlformats.org/drawingml/2006/picture">
+                  <pic:nvPicPr>
+                    <pic:cNvPr id="6" name="Screen Shot 2020-11-24 at 7.19.14 PM.png"/>
+                    <pic:cNvPicPr/>
+                  </pic:nvPicPr>
+                  <pic:blipFill>
+                    <a:blip r:embed="rId11" cstate="print">
+                      <a:extLst>
+                        <a:ext uri="{28A0092B-C50C-407E-A947-70E740481C1C}">
+                          <a14:useLocalDpi xmlns:a14="http://schemas.microsoft.com/office/drawing/2010/main" val="0"/>
+                        </a:ext>
+                      </a:extLst>
+                    </a:blip>
+                    <a:stretch>
+                      <a:fillRect/>
+                    </a:stretch>
+                  </pic:blipFill>
+                  <pic:spPr>
+                    <a:xfrm>
+                      <a:off x="0" y="0"/>
+                      <a:ext cx="4215704" cy="7076223"/>
+                    </a:xfrm>
+                    <a:prstGeom prst="rect">
+                      <a:avLst/>
+                    </a:prstGeom>
+                  </pic:spPr>
+                </pic:pic>
+              </a:graphicData>
+            </a:graphic>
+          </wp:inline>
+        </w:drawing>
+      </w:r>
+    </w:p>
+    <w:p>
+      <w:r>
+        <w:rPr>
+          <w:noProof/>
+        </w:rPr>
+        <w:lastRenderedPageBreak/>
+        <w:drawing>
+          <wp:inline distT="0" distB="0" distL="0" distR="0" wp14:anchorId="254C7924" wp14:editId="399B8CF1">
+            <wp:extent cx="4390390" cy="8229600"/>
+            <wp:effectExtent l="0" t="0" r="3810" b="0"/>
+            <wp:docPr id="7" name="Picture 7"/>
+            <wp:cNvGraphicFramePr>
+              <a:graphicFrameLocks xmlns:a="http://schemas.openxmlformats.org/drawingml/2006/main" noChangeAspect="1"/>
+            </wp:cNvGraphicFramePr>
+            <a:graphic xmlns:a="http://schemas.openxmlformats.org/drawingml/2006/main">
+              <a:graphicData uri="http://schemas.openxmlformats.org/drawingml/2006/picture">
+                <pic:pic xmlns:pic="http://schemas.openxmlformats.org/drawingml/2006/picture">
+                  <pic:nvPicPr>
+                    <pic:cNvPr id="7" name="Screen Shot 2020-11-24 at 7.19.32 PM.png"/>
+                    <pic:cNvPicPr/>
+                  </pic:nvPicPr>
+                  <pic:blipFill>
+                    <a:blip r:embed="rId12">
+                      <a:extLst>
+                        <a:ext uri="{28A0092B-C50C-407E-A947-70E740481C1C}">
+                          <a14:useLocalDpi xmlns:a14="http://schemas.microsoft.com/office/drawing/2010/main" val="0"/>
+                        </a:ext>
+                      </a:extLst>
+                    </a:blip>
+                    <a:stretch>
+                      <a:fillRect/>
+                    </a:stretch>
+                  </pic:blipFill>
+                  <pic:spPr>
+                    <a:xfrm>
+                      <a:off x="0" y="0"/>
+                      <a:ext cx="4390390" cy="8229600"/>
+                    </a:xfrm>
+                    <a:prstGeom prst="rect">
+                      <a:avLst/>
+                    </a:prstGeom>
+                  </pic:spPr>
+                </pic:pic>
+              </a:graphicData>
+            </a:graphic>
+          </wp:inline>
+        </w:drawing>
+      </w:r>
+      <w:r>
+        <w:rPr>
+          <w:noProof/>
+        </w:rPr>
+        <w:lastRenderedPageBreak/>
+        <w:drawing>
+          <wp:inline distT="0" distB="0" distL="0" distR="0" wp14:anchorId="769BB8A6" wp14:editId="5B500F7E">
+            <wp:extent cx="4390390" cy="4525818"/>
+            <wp:effectExtent l="0" t="0" r="3810" b="0"/>
+            <wp:docPr id="8" name="Picture 8"/>
+            <wp:cNvGraphicFramePr>
+              <a:graphicFrameLocks xmlns:a="http://schemas.openxmlformats.org/drawingml/2006/main" noChangeAspect="1"/>
+            </wp:cNvGraphicFramePr>
+            <a:graphic xmlns:a="http://schemas.openxmlformats.org/drawingml/2006/main">
+              <a:graphicData uri="http://schemas.openxmlformats.org/drawingml/2006/picture">
+                <pic:pic xmlns:pic="http://schemas.openxmlformats.org/drawingml/2006/picture">
+                  <pic:nvPicPr>
+                    <pic:cNvPr id="8" name="Screen Shot 2020-11-24 at 7.19.39 PM.png"/>
+                    <pic:cNvPicPr/>
+                  </pic:nvPicPr>
+                  <pic:blipFill rotWithShape="1">
+                    <a:blip r:embed="rId13">
+                      <a:extLst>
+                        <a:ext uri="{28A0092B-C50C-407E-A947-70E740481C1C}">
+                          <a14:useLocalDpi xmlns:a14="http://schemas.microsoft.com/office/drawing/2010/main" val="0"/>
+                        </a:ext>
+                      </a:extLst>
+                    </a:blip>
+                    <a:srcRect t="45005"/>
+                    <a:stretch/>
+                  </pic:blipFill>
+                  <pic:spPr bwMode="auto">
+                    <a:xfrm>
+                      <a:off x="0" y="0"/>
+                      <a:ext cx="4390390" cy="4525818"/>
+                    </a:xfrm>
+                    <a:prstGeom prst="rect">
+                      <a:avLst/>
+                    </a:prstGeom>
+                    <a:ln>
+                      <a:noFill/>
+                    </a:ln>
+                    <a:extLst>
+                      <a:ext uri="{53640926-AAD7-44D8-BBD7-CCE9431645EC}">
+                        <a14:shadowObscured xmlns:a14="http://schemas.microsoft.com/office/drawing/2010/main"/>
+                      </a:ext>
+                    </a:extLst>
+                  </pic:spPr>
+                </pic:pic>
+              </a:graphicData>
+            </a:graphic>
+          </wp:inline>
+        </w:drawing>
+      </w:r>
+    </w:p>
+    <w:p/>
+    <w:p>
+      <w:r>
+        <w:t xml:space="preserve">(The </w:t>
+      </w:r>
+      <w:r>
+        <w:t>simulation</w:t>
+      </w:r>
+      <w:r>
+        <w:t xml:space="preserve"> is a lot prettier) </w:t>
+      </w:r>
+    </w:p>
+    <w:p/>
+    <w:p/>
+    <w:p/>
+    <w:p/>
+    <w:p/>
+    <w:p/>
+    <w:p/>
+    <w:p/>
+    <w:p/>
+    <w:p/>
+    <w:p/>
+    <w:p/>
+    <w:p/>
+    <w:p/>
+    <w:p/>
+    <w:p/>
+    <w:p/>
+    <w:p/>
+    <w:p>
+      <w:r>
+        <w:t>Same program, but running with program that doesn’t have deadlock (scenario-1.txt):</w:t>
+      </w:r>
+    </w:p>
+    <w:p/>
+    <w:p>
+      <w:r>
+        <w:rPr>
+          <w:noProof/>
+        </w:rPr>
+        <w:drawing>
+          <wp:inline distT="0" distB="0" distL="0" distR="0" wp14:anchorId="3710818B" wp14:editId="139610AB">
+            <wp:extent cx="3944213" cy="7393259"/>
+            <wp:effectExtent l="0" t="0" r="5715" b="0"/>
+            <wp:docPr id="15" name="Picture 15"/>
+            <wp:cNvGraphicFramePr>
+              <a:graphicFrameLocks xmlns:a="http://schemas.openxmlformats.org/drawingml/2006/main" noChangeAspect="1"/>
+            </wp:cNvGraphicFramePr>
+            <a:graphic xmlns:a="http://schemas.openxmlformats.org/drawingml/2006/main">
+              <a:graphicData uri="http://schemas.openxmlformats.org/drawingml/2006/picture">
+                <pic:pic xmlns:pic="http://schemas.openxmlformats.org/drawingml/2006/picture">
+                  <pic:nvPicPr>
+                    <pic:cNvPr id="15" name="Screen Shot 2020-11-24 at 7.33.03 PM.png"/>
+                    <pic:cNvPicPr/>
+                  </pic:nvPicPr>
+                  <pic:blipFill>
+                    <a:blip r:embed="rId14" cstate="print">
+                      <a:extLst>
+                        <a:ext uri="{28A0092B-C50C-407E-A947-70E740481C1C}">
+                          <a14:useLocalDpi xmlns:a14="http://schemas.microsoft.com/office/drawing/2010/main" val="0"/>
+                        </a:ext>
+                      </a:extLst>
+                    </a:blip>
+                    <a:stretch>
+                      <a:fillRect/>
+                    </a:stretch>
+                  </pic:blipFill>
+                  <pic:spPr>
+                    <a:xfrm>
+                      <a:off x="0" y="0"/>
+                      <a:ext cx="3947875" cy="7400124"/>
+                    </a:xfrm>
+                    <a:prstGeom prst="rect">
+                      <a:avLst/>
+                    </a:prstGeom>
+                  </pic:spPr>
+                </pic:pic>
+              </a:graphicData>
+            </a:graphic>
+          </wp:inline>
+        </w:drawing>
+      </w:r>
+    </w:p>
+    <w:p>
+      <w:r>
+        <w:rPr>
+          <w:noProof/>
+        </w:rPr>
+        <w:lastRenderedPageBreak/>
+        <w:drawing>
+          <wp:inline distT="0" distB="0" distL="0" distR="0" wp14:anchorId="212B1E44" wp14:editId="43DF3F51">
+            <wp:extent cx="4390166" cy="4962293"/>
+            <wp:effectExtent l="0" t="0" r="4445" b="3810"/>
+            <wp:docPr id="12" name="Picture 12"/>
+            <wp:cNvGraphicFramePr>
+              <a:graphicFrameLocks xmlns:a="http://schemas.openxmlformats.org/drawingml/2006/main" noChangeAspect="1"/>
+            </wp:cNvGraphicFramePr>
+            <a:graphic xmlns:a="http://schemas.openxmlformats.org/drawingml/2006/main">
+              <a:graphicData uri="http://schemas.openxmlformats.org/drawingml/2006/picture">
+                <pic:pic xmlns:pic="http://schemas.openxmlformats.org/drawingml/2006/picture">
+                  <pic:nvPicPr>
+                    <pic:cNvPr id="12" name="Screen Shot 2020-11-24 at 7.33.27 PM.png"/>
+                    <pic:cNvPicPr/>
+                  </pic:nvPicPr>
+                  <pic:blipFill rotWithShape="1">
+                    <a:blip r:embed="rId15">
+                      <a:extLst>
+                        <a:ext uri="{28A0092B-C50C-407E-A947-70E740481C1C}">
+                          <a14:useLocalDpi xmlns:a14="http://schemas.microsoft.com/office/drawing/2010/main" val="0"/>
+                        </a:ext>
+                      </a:extLst>
+                    </a:blip>
+                    <a:srcRect t="30082" b="9618"/>
+                    <a:stretch/>
+                  </pic:blipFill>
+                  <pic:spPr bwMode="auto">
+                    <a:xfrm>
+                      <a:off x="0" y="0"/>
+                      <a:ext cx="4390390" cy="4962547"/>
+                    </a:xfrm>
+                    <a:prstGeom prst="rect">
+                      <a:avLst/>
+                    </a:prstGeom>
+                    <a:ln>
+                      <a:noFill/>
+                    </a:ln>
+                    <a:extLst>
+                      <a:ext uri="{53640926-AAD7-44D8-BBD7-CCE9431645EC}">
+                        <a14:shadowObscured xmlns:a14="http://schemas.microsoft.com/office/drawing/2010/main"/>
+                      </a:ext>
+                    </a:extLst>
+                  </pic:spPr>
+                </pic:pic>
+              </a:graphicData>
+            </a:graphic>
+          </wp:inline>
+        </w:drawing>
+      </w:r>
+    </w:p>
+    <w:p>
+      <w:r>
+        <w:rPr>
+          <w:noProof/>
+        </w:rPr>
+        <w:lastRenderedPageBreak/>
+        <w:drawing>
+          <wp:inline distT="0" distB="0" distL="0" distR="0" wp14:anchorId="7660F7A0" wp14:editId="7CBDE9A4">
+            <wp:extent cx="4390372" cy="7549345"/>
+            <wp:effectExtent l="0" t="0" r="4445" b="0"/>
+            <wp:docPr id="16" name="Picture 16"/>
+            <wp:cNvGraphicFramePr>
+              <a:graphicFrameLocks xmlns:a="http://schemas.openxmlformats.org/drawingml/2006/main" noChangeAspect="1"/>
+            </wp:cNvGraphicFramePr>
+            <a:graphic xmlns:a="http://schemas.openxmlformats.org/drawingml/2006/main">
+              <a:graphicData uri="http://schemas.openxmlformats.org/drawingml/2006/picture">
+                <pic:pic xmlns:pic="http://schemas.openxmlformats.org/drawingml/2006/picture">
+                  <pic:nvPicPr>
+                    <pic:cNvPr id="16" name="Screen Shot 2020-11-24 at 7.33.35 PM.png"/>
+                    <pic:cNvPicPr/>
+                  </pic:nvPicPr>
+                  <pic:blipFill rotWithShape="1">
+                    <a:blip r:embed="rId16">
+                      <a:extLst>
+                        <a:ext uri="{28A0092B-C50C-407E-A947-70E740481C1C}">
+                          <a14:useLocalDpi xmlns:a14="http://schemas.microsoft.com/office/drawing/2010/main" val="0"/>
+                        </a:ext>
+                      </a:extLst>
+                    </a:blip>
+                    <a:srcRect t="8266"/>
+                    <a:stretch/>
+                  </pic:blipFill>
+                  <pic:spPr bwMode="auto">
+                    <a:xfrm>
+                      <a:off x="0" y="0"/>
+                      <a:ext cx="4390390" cy="7549377"/>
+                    </a:xfrm>
+                    <a:prstGeom prst="rect">
+                      <a:avLst/>
+                    </a:prstGeom>
+                    <a:ln>
+                      <a:noFill/>
+                    </a:ln>
+                    <a:extLst>
+                      <a:ext uri="{53640926-AAD7-44D8-BBD7-CCE9431645EC}">
+                        <a14:shadowObscured xmlns:a14="http://schemas.microsoft.com/office/drawing/2010/main"/>
+                      </a:ext>
+                    </a:extLst>
+                  </pic:spPr>
+                </pic:pic>
+              </a:graphicData>
+            </a:graphic>
+          </wp:inline>
+        </w:drawing>
+      </w:r>
+    </w:p>
+    <w:p/>
+    <w:p>
+      <w:r>
+        <w:t xml:space="preserve">Wahoo! Done </w:t>
+      </w:r>
+      <w:r>
+        <w:sym w:font="Wingdings" w:char="F04A"/>
+      </w:r>
+      <w:r>
+        <w:t xml:space="preserve"> </w:t>
+      </w:r>
     </w:p>
     <w:sectPr>
       <w:pgSz w:w="12240" w:h="15840"/>
@@ -871,7 +1952,7 @@
   <w:abstractNum w:abstractNumId="0" w15:restartNumberingAfterBreak="0">
     <w:nsid w:val="48616DC8"/>
     <w:multiLevelType w:val="hybridMultilevel"/>
-    <w:tmpl w:val="C75207A4"/>
+    <w:tmpl w:val="F4C85D68"/>
     <w:lvl w:ilvl="0" w:tplc="7566685A">
       <w:start w:val="2"/>
       <w:numFmt w:val="bullet"/>
@@ -884,7 +1965,7 @@
         <w:rFonts w:ascii="Calibri" w:eastAsiaTheme="minorHAnsi" w:hAnsi="Calibri" w:cs="Calibri" w:hint="default"/>
       </w:rPr>
     </w:lvl>
-    <w:lvl w:ilvl="1" w:tplc="04090003">
+    <w:lvl w:ilvl="1" w:tplc="B64C0DD4">
       <w:start w:val="1"/>
       <w:numFmt w:val="bullet"/>
       <w:lvlText w:val="o"/>
@@ -894,6 +1975,7 @@
       </w:pPr>
       <w:rPr>
         <w:rFonts w:ascii="Courier New" w:hAnsi="Courier New" w:cs="Courier New" w:hint="default"/>
+        <w:color w:val="000000" w:themeColor="text1"/>
       </w:rPr>
     </w:lvl>
     <w:lvl w:ilvl="2" w:tplc="04090005" w:tentative="1">

</xml_diff>